<commit_message>
mish dhmiourgia paraggelias kwdikas
</commit_message>
<xml_diff>
--- a/documents/contributions/use_cases_4.3.docx
+++ b/documents/contributions/use_cases_4.3.docx
@@ -379,7 +379,6 @@
           <w:rFonts w:ascii="Century Gothic" w:hAnsi="Century Gothic"/>
           <w:sz w:val="28"/>
           <w:szCs w:val="28"/>
-          <w:lang w:val="en-US"/>
         </w:rPr>
       </w:pPr>
       <w:r>
@@ -2541,6 +2540,7 @@
           <w:rFonts w:ascii="Century Gothic" w:hAnsi="Century Gothic"/>
           <w:sz w:val="28"/>
           <w:szCs w:val="28"/>
+          <w:lang w:val="en-US"/>
         </w:rPr>
       </w:pPr>
       <w:r>
@@ -2647,6 +2647,39 @@
           <w:sz w:val="28"/>
           <w:szCs w:val="28"/>
         </w:rPr>
+        <w:t xml:space="preserve">, </w:t>
+      </w:r>
+      <w:r>
+        <w:rPr>
+          <w:rFonts w:ascii="Century Gothic" w:hAnsi="Century Gothic"/>
+          <w:sz w:val="28"/>
+          <w:szCs w:val="28"/>
+        </w:rPr>
+        <w:t>τη παραγγελία (</w:t>
+      </w:r>
+      <w:r>
+        <w:rPr>
+          <w:rFonts w:ascii="Century Gothic" w:hAnsi="Century Gothic"/>
+          <w:sz w:val="28"/>
+          <w:szCs w:val="28"/>
+          <w:lang w:val="en-US"/>
+        </w:rPr>
+        <w:t>order</w:t>
+      </w:r>
+      <w:r>
+        <w:rPr>
+          <w:rFonts w:ascii="Century Gothic" w:hAnsi="Century Gothic"/>
+          <w:sz w:val="28"/>
+          <w:szCs w:val="28"/>
+        </w:rPr>
+        <w:t>)</w:t>
+      </w:r>
+      <w:r>
+        <w:rPr>
+          <w:rFonts w:ascii="Century Gothic" w:hAnsi="Century Gothic"/>
+          <w:sz w:val="28"/>
+          <w:szCs w:val="28"/>
+        </w:rPr>
         <w:t xml:space="preserve"> και τη βάση (</w:t>
       </w:r>
       <w:proofErr w:type="spellStart"/>
@@ -2928,7 +2961,56 @@
           <w:sz w:val="28"/>
           <w:szCs w:val="28"/>
         </w:rPr>
-        <w:t>ανακτά τα προϊόντα από το μενού (</w:t>
+        <w:t xml:space="preserve">ανακτά τα προϊόντα από το </w:t>
+      </w:r>
+      <w:r>
+        <w:rPr>
+          <w:rFonts w:ascii="Century Gothic" w:hAnsi="Century Gothic"/>
+          <w:sz w:val="28"/>
+          <w:szCs w:val="28"/>
+        </w:rPr>
+        <w:t>κατάστημα (</w:t>
+      </w:r>
+      <w:r>
+        <w:rPr>
+          <w:rFonts w:ascii="Century Gothic" w:hAnsi="Century Gothic"/>
+          <w:sz w:val="28"/>
+          <w:szCs w:val="28"/>
+          <w:lang w:val="en-US"/>
+        </w:rPr>
+        <w:t>shop</w:t>
+      </w:r>
+      <w:r>
+        <w:rPr>
+          <w:rFonts w:ascii="Century Gothic" w:hAnsi="Century Gothic"/>
+          <w:sz w:val="28"/>
+          <w:szCs w:val="28"/>
+        </w:rPr>
+        <w:t>)</w:t>
+      </w:r>
+      <w:r>
+        <w:rPr>
+          <w:rFonts w:ascii="Century Gothic" w:hAnsi="Century Gothic"/>
+          <w:sz w:val="28"/>
+          <w:szCs w:val="28"/>
+        </w:rPr>
+        <w:t xml:space="preserve">, </w:t>
+      </w:r>
+      <w:r>
+        <w:rPr>
+          <w:rFonts w:ascii="Century Gothic" w:hAnsi="Century Gothic"/>
+          <w:sz w:val="28"/>
+          <w:szCs w:val="28"/>
+        </w:rPr>
+        <w:t xml:space="preserve">το </w:t>
+      </w:r>
+      <w:r>
+        <w:rPr>
+          <w:rFonts w:ascii="Century Gothic" w:hAnsi="Century Gothic"/>
+          <w:sz w:val="28"/>
+          <w:szCs w:val="28"/>
+        </w:rPr>
+        <w:t>μενού (</w:t>
       </w:r>
       <w:r>
         <w:rPr>
@@ -2987,7 +3069,42 @@
           <w:sz w:val="28"/>
           <w:szCs w:val="28"/>
         </w:rPr>
-        <w:t xml:space="preserve">) και τη βάση </w:t>
+        <w:t>) και τη βάση (</w:t>
+      </w:r>
+      <w:proofErr w:type="spellStart"/>
+      <w:r>
+        <w:rPr>
+          <w:rFonts w:ascii="Century Gothic" w:hAnsi="Century Gothic"/>
+          <w:sz w:val="28"/>
+          <w:szCs w:val="28"/>
+          <w:lang w:val="en-US"/>
+        </w:rPr>
+        <w:t>DatabaseManager</w:t>
+      </w:r>
+      <w:proofErr w:type="spellEnd"/>
+      <w:r>
+        <w:rPr>
+          <w:rFonts w:ascii="Century Gothic" w:hAnsi="Century Gothic"/>
+          <w:sz w:val="28"/>
+          <w:szCs w:val="28"/>
+        </w:rPr>
+        <w:t>)</w:t>
+      </w:r>
+      <w:r>
+        <w:rPr>
+          <w:rFonts w:ascii="Century Gothic" w:hAnsi="Century Gothic"/>
+          <w:sz w:val="28"/>
+          <w:szCs w:val="28"/>
+        </w:rPr>
+        <w:t xml:space="preserve"> </w:t>
+      </w:r>
+      <w:r>
+        <w:rPr>
+          <w:rFonts w:ascii="Century Gothic" w:hAnsi="Century Gothic"/>
+          <w:sz w:val="28"/>
+          <w:szCs w:val="28"/>
+        </w:rPr>
+        <w:t xml:space="preserve">και </w:t>
       </w:r>
       <w:r>
         <w:rPr>
@@ -2996,49 +3113,6 @@
           <w:szCs w:val="28"/>
         </w:rPr>
         <w:lastRenderedPageBreak/>
-        <w:t>(</w:t>
-      </w:r>
-      <w:proofErr w:type="spellStart"/>
-      <w:r>
-        <w:rPr>
-          <w:rFonts w:ascii="Century Gothic" w:hAnsi="Century Gothic"/>
-          <w:sz w:val="28"/>
-          <w:szCs w:val="28"/>
-          <w:lang w:val="en-US"/>
-        </w:rPr>
-        <w:t>DatabaseManager</w:t>
-      </w:r>
-      <w:proofErr w:type="spellEnd"/>
-      <w:r>
-        <w:rPr>
-          <w:rFonts w:ascii="Century Gothic" w:hAnsi="Century Gothic"/>
-          <w:sz w:val="28"/>
-          <w:szCs w:val="28"/>
-        </w:rPr>
-        <w:t>)</w:t>
-      </w:r>
-      <w:r>
-        <w:rPr>
-          <w:rFonts w:ascii="Century Gothic" w:hAnsi="Century Gothic"/>
-          <w:sz w:val="28"/>
-          <w:szCs w:val="28"/>
-        </w:rPr>
-        <w:t xml:space="preserve"> </w:t>
-      </w:r>
-      <w:r>
-        <w:rPr>
-          <w:rFonts w:ascii="Century Gothic" w:hAnsi="Century Gothic"/>
-          <w:sz w:val="28"/>
-          <w:szCs w:val="28"/>
-        </w:rPr>
-        <w:t xml:space="preserve">και </w:t>
-      </w:r>
-      <w:r>
-        <w:rPr>
-          <w:rFonts w:ascii="Century Gothic" w:hAnsi="Century Gothic"/>
-          <w:sz w:val="28"/>
-          <w:szCs w:val="28"/>
-        </w:rPr>
         <w:t>εμφανίζει τη σελίδα «Μενού Καταστήματος»</w:t>
       </w:r>
       <w:r>

</xml_diff>